<commit_message>
Update doc to p_absorb
</commit_message>
<xml_diff>
--- a/doc/SIMSTRAT_V303_UserManual.docx
+++ b/doc/SIMSTRAT_V303_UserManual.docx
@@ -895,7 +895,7 @@
           <w:noProof/>
           <w:lang w:val="en-US"/>
         </w:rPr>
-        <w:t>8</w:t>
+        <w:t>9</w:t>
       </w:r>
       <w:r>
         <w:rPr>
@@ -1305,7 +1305,7 @@
           <w:noProof/>
           <w:lang w:val="en-US"/>
         </w:rPr>
-        <w:t>16</w:t>
+        <w:t>17</w:t>
       </w:r>
       <w:r>
         <w:rPr>
@@ -3589,6 +3589,28 @@
     </w:p>
     <w:p>
       <w:pPr>
+        <w:pStyle w:val="ListParagraph"/>
+        <w:numPr>
+          <w:ilvl w:val="0"/>
+          <w:numId w:val="20"/>
+        </w:numPr>
+        <w:rPr>
+          <w:sz w:val="24"/>
+          <w:szCs w:val="24"/>
+          <w:lang w:val="en-US"/>
+        </w:rPr>
+      </w:pPr>
+      <w:r>
+        <w:rPr>
+          <w:sz w:val="24"/>
+          <w:szCs w:val="24"/>
+          <w:lang w:val="en-US"/>
+        </w:rPr>
+        <w:t>Addition of scaling parameter for light absorption</w:t>
+      </w:r>
+    </w:p>
+    <w:p>
+      <w:pPr>
         <w:rPr>
           <w:sz w:val="24"/>
           <w:szCs w:val="24"/>
@@ -4063,6 +4085,7 @@
           <w:szCs w:val="24"/>
           <w:lang w:val="en-US"/>
         </w:rPr>
+        <w:lastRenderedPageBreak/>
         <w:t>Version 3.0</w:t>
       </w:r>
     </w:p>
@@ -4085,7 +4108,6 @@
           <w:szCs w:val="24"/>
           <w:lang w:val="en-US"/>
         </w:rPr>
-        <w:lastRenderedPageBreak/>
         <w:t>New config block “AED2Config” with AED2-specific parameters</w:t>
       </w:r>
     </w:p>
@@ -4473,8 +4495,28 @@
         </w:rPr>
         <w:t>New switches “Save text restart” and “Use text restart”</w:t>
       </w:r>
-      <w:bookmarkStart w:id="5" w:name="_GoBack"/>
-      <w:bookmarkEnd w:id="5"/>
+    </w:p>
+    <w:p>
+      <w:pPr>
+        <w:pStyle w:val="ListParagraph"/>
+        <w:numPr>
+          <w:ilvl w:val="0"/>
+          <w:numId w:val="20"/>
+        </w:numPr>
+        <w:rPr>
+          <w:sz w:val="24"/>
+          <w:szCs w:val="24"/>
+          <w:lang w:val="en-US"/>
+        </w:rPr>
+      </w:pPr>
+      <w:r>
+        <w:rPr>
+          <w:sz w:val="24"/>
+          <w:szCs w:val="24"/>
+          <w:lang w:val="en-US"/>
+        </w:rPr>
+        <w:t>New model calibration parameter “p_absorb” for scaling light absorption</w:t>
+      </w:r>
     </w:p>
     <w:p>
       <w:pPr>
@@ -4487,14 +4529,14 @@
           <w:lang w:val="en-US"/>
         </w:rPr>
       </w:pPr>
-      <w:bookmarkStart w:id="6" w:name="_Toc97327562"/>
+      <w:bookmarkStart w:id="5" w:name="_Toc97327562"/>
       <w:r>
         <w:rPr>
           <w:lang w:val="en-US"/>
         </w:rPr>
         <w:t>Important hints</w:t>
       </w:r>
-      <w:bookmarkEnd w:id="6"/>
+      <w:bookmarkEnd w:id="5"/>
     </w:p>
     <w:p>
       <w:pPr>
@@ -4591,7 +4633,7 @@
           <w:lang w:val="en-US"/>
         </w:rPr>
       </w:pPr>
-      <w:bookmarkStart w:id="7" w:name="_Toc97327563"/>
+      <w:bookmarkStart w:id="6" w:name="_Toc97327563"/>
       <w:r>
         <w:rPr>
           <w:lang w:val="en-US"/>
@@ -4604,17 +4646,17 @@
         </w:rPr>
         <w:t>odel set-up</w:t>
       </w:r>
-      <w:bookmarkEnd w:id="7"/>
+      <w:bookmarkEnd w:id="6"/>
     </w:p>
     <w:p>
       <w:pPr>
         <w:pStyle w:val="Heading2"/>
       </w:pPr>
-      <w:bookmarkStart w:id="8" w:name="_Toc97327564"/>
+      <w:bookmarkStart w:id="7" w:name="_Toc97327564"/>
       <w:r>
         <w:t>Physical</w:t>
       </w:r>
-      <w:bookmarkEnd w:id="8"/>
+      <w:bookmarkEnd w:id="7"/>
     </w:p>
     <w:p>
       <w:pPr>
@@ -4947,6 +4989,7 @@
                 <w:szCs w:val="24"/>
                 <w:lang w:val="en-US"/>
               </w:rPr>
+              <w:lastRenderedPageBreak/>
               <w:t>JSON key</w:t>
             </w:r>
           </w:p>
@@ -5163,7 +5206,6 @@
                 <w:sz w:val="24"/>
                 <w:szCs w:val="24"/>
               </w:rPr>
-              <w:lastRenderedPageBreak/>
               <w:t>Grid</w:t>
             </w:r>
           </w:p>
@@ -7604,7 +7646,16 @@
                 <w:szCs w:val="24"/>
                 <w:lang w:val="en-US"/>
               </w:rPr>
-              <w:t>; 2: density-driven</w:t>
+              <w:t>; 2: density-</w:t>
+            </w:r>
+            <w:r>
+              <w:rPr>
+                <w:sz w:val="24"/>
+                <w:szCs w:val="24"/>
+                <w:lang w:val="en-US"/>
+              </w:rPr>
+              <w:lastRenderedPageBreak/>
+              <w:t>driven</w:t>
             </w:r>
             <w:r>
               <w:rPr>
@@ -7635,6 +7686,7 @@
                 <w:szCs w:val="24"/>
                 <w:lang w:val="en-US"/>
               </w:rPr>
+              <w:lastRenderedPageBreak/>
               <w:t>2</w:t>
             </w:r>
           </w:p>
@@ -7835,7 +7887,6 @@
                 <w:sz w:val="24"/>
                 <w:szCs w:val="24"/>
               </w:rPr>
-              <w:lastRenderedPageBreak/>
               <w:t>SnowModel</w:t>
             </w:r>
           </w:p>
@@ -10173,6 +10224,7 @@
                 <w:sz w:val="24"/>
                 <w:szCs w:val="24"/>
               </w:rPr>
+              <w:lastRenderedPageBreak/>
               <w:t>c10</w:t>
             </w:r>
           </w:p>
@@ -10345,7 +10397,6 @@
                 <w:szCs w:val="24"/>
                 <w:lang w:val="en-US"/>
               </w:rPr>
-              <w:lastRenderedPageBreak/>
               <w:t>hgeo</w:t>
             </w:r>
           </w:p>
@@ -10744,8 +10795,82 @@
                 <w:sz w:val="24"/>
                 <w:szCs w:val="24"/>
               </w:rPr>
+              <w:t>p_absorb</w:t>
+            </w:r>
+          </w:p>
+        </w:tc>
+        <w:tc>
+          <w:tcPr>
+            <w:tcW w:w="5387" w:type="dxa"/>
+          </w:tcPr>
+          <w:p>
+            <w:pPr>
+              <w:spacing w:after="0"/>
+              <w:rPr>
+                <w:sz w:val="24"/>
+                <w:szCs w:val="24"/>
+                <w:lang w:val="en-US"/>
+              </w:rPr>
+            </w:pPr>
+            <w:r>
+              <w:rPr>
+                <w:sz w:val="24"/>
+                <w:szCs w:val="24"/>
+                <w:lang w:val="en-US"/>
+              </w:rPr>
+              <w:t>Fit parameter for light absorption [-]</w:t>
+            </w:r>
+          </w:p>
+        </w:tc>
+        <w:tc>
+          <w:tcPr>
+            <w:tcW w:w="992" w:type="dxa"/>
+          </w:tcPr>
+          <w:p>
+            <w:pPr>
+              <w:spacing w:after="0"/>
+              <w:rPr>
+                <w:sz w:val="24"/>
+                <w:szCs w:val="24"/>
+                <w:lang w:val="en-US"/>
+              </w:rPr>
+            </w:pPr>
+            <w:r>
+              <w:rPr>
+                <w:sz w:val="24"/>
+                <w:szCs w:val="24"/>
+                <w:lang w:val="en-US"/>
+              </w:rPr>
+              <w:t>1.00</w:t>
+            </w:r>
+          </w:p>
+        </w:tc>
+      </w:tr>
+      <w:tr>
+        <w:trPr>
+          <w:trHeight w:val="284"/>
+        </w:trPr>
+        <w:tc>
+          <w:tcPr>
+            <w:tcW w:w="2835" w:type="dxa"/>
+          </w:tcPr>
+          <w:p>
+            <w:pPr>
+              <w:spacing w:after="0"/>
+              <w:rPr>
+                <w:sz w:val="24"/>
+                <w:szCs w:val="24"/>
+              </w:rPr>
+            </w:pPr>
+            <w:bookmarkStart w:id="8" w:name="_GoBack"/>
+            <w:r>
+              <w:rPr>
+                <w:sz w:val="24"/>
+                <w:szCs w:val="24"/>
+              </w:rPr>
               <w:t>beta_sol</w:t>
             </w:r>
+            <w:bookmarkEnd w:id="8"/>
           </w:p>
         </w:tc>
         <w:tc>
@@ -11713,6 +11838,7 @@
       </w:pPr>
       <w:bookmarkStart w:id="12" w:name="_Toc97327567"/>
       <w:r>
+        <w:lastRenderedPageBreak/>
         <w:t>Numerical</w:t>
       </w:r>
       <w:bookmarkEnd w:id="12"/>
@@ -11866,16 +11992,7 @@
           <w:szCs w:val="24"/>
           <w:lang w:val="en-US"/>
         </w:rPr>
-        <w:t xml:space="preserve"> a vector of </w:t>
-      </w:r>
-      <w:r>
-        <w:rPr>
-          <w:sz w:val="24"/>
-          <w:szCs w:val="24"/>
-          <w:lang w:val="en-US"/>
-        </w:rPr>
-        <w:lastRenderedPageBreak/>
-        <w:t xml:space="preserve">values </w:t>
+        <w:t xml:space="preserve"> a vector of values </w:t>
       </w:r>
       <w:r>
         <w:rPr>
@@ -12530,6 +12647,7 @@
           <w:szCs w:val="24"/>
           <w:lang w:val="en-US"/>
         </w:rPr>
+        <w:lastRenderedPageBreak/>
         <w:t xml:space="preserve">The first line of the file is a </w:t>
       </w:r>
       <w:r>
@@ -13263,7 +13381,6 @@
           <w:szCs w:val="24"/>
           <w:lang w:val="en-US"/>
         </w:rPr>
-        <w:lastRenderedPageBreak/>
         <w:t>Initial conditions</w:t>
       </w:r>
     </w:p>
@@ -14944,6 +15061,7 @@
           <w:szCs w:val="24"/>
           <w:lang w:val="en-US"/>
         </w:rPr>
+        <w:lastRenderedPageBreak/>
         <w:t xml:space="preserve">The first line of the file is a </w:t>
       </w:r>
       <w:r>
@@ -15114,7 +15232,6 @@
                 <w:szCs w:val="22"/>
                 <w:lang w:val="en-US"/>
               </w:rPr>
-              <w:lastRenderedPageBreak/>
               <w:t>Forcing mode</w:t>
             </w:r>
           </w:p>
@@ -18722,6 +18839,7 @@
           <w:szCs w:val="24"/>
           <w:lang w:val="en-US"/>
         </w:rPr>
+        <w:lastRenderedPageBreak/>
         <w:t xml:space="preserve">The </w:t>
       </w:r>
       <w:r>
@@ -18781,7 +18899,6 @@
           <w:szCs w:val="24"/>
           <w:lang w:val="en-US"/>
         </w:rPr>
-        <w:lastRenderedPageBreak/>
         <w:t xml:space="preserve">The first line of the file is a header, the second line gives the number of depths for which the </w:t>
       </w:r>
       <w:r>
@@ -20070,7 +20187,16 @@
           <w:szCs w:val="24"/>
           <w:lang w:val="en-US"/>
         </w:rPr>
-        <w:t xml:space="preserve"> third line represents these depths (with the first number</w:t>
+        <w:t xml:space="preserve"> third line represents these depths (with the first </w:t>
+      </w:r>
+      <w:r>
+        <w:rPr>
+          <w:sz w:val="24"/>
+          <w:szCs w:val="24"/>
+          <w:lang w:val="en-US"/>
+        </w:rPr>
+        <w:lastRenderedPageBreak/>
+        <w:t>number</w:t>
       </w:r>
       <w:r>
         <w:rPr>
@@ -20189,7 +20315,6 @@
           <w:szCs w:val="24"/>
           <w:lang w:val="en-US"/>
         </w:rPr>
-        <w:lastRenderedPageBreak/>
         <w:t>Note that the depths are given relative to the initial water level (for deep inflows) and relative to the changing water level (for surface inflows).</w:t>
       </w:r>
     </w:p>
@@ -22508,6 +22633,7 @@
           <w:szCs w:val="24"/>
           <w:lang w:val="en-US"/>
         </w:rPr>
+        <w:lastRenderedPageBreak/>
         <w:t>An example of the temperature input file</w:t>
       </w:r>
       <w:r>
@@ -24171,7 +24297,6 @@
           <w:szCs w:val="24"/>
           <w:lang w:val="en-US"/>
         </w:rPr>
-        <w:lastRenderedPageBreak/>
         <w:t xml:space="preserve">An example of the water inflow file </w:t>
       </w:r>
       <w:r>
@@ -26004,6 +26129,7 @@
           <w:noProof/>
           <w:lang w:val="en-US"/>
         </w:rPr>
+        <w:lastRenderedPageBreak/>
         <mc:AlternateContent>
           <mc:Choice Requires="wps">
             <w:drawing>
@@ -26739,6 +26865,7 @@
                 <w:szCs w:val="24"/>
                 <w:lang w:val="en-US"/>
               </w:rPr>
+              <w:lastRenderedPageBreak/>
               <w:t>Short name</w:t>
             </w:r>
           </w:p>
@@ -29570,7 +29697,6 @@
         <w:rPr>
           <w:lang w:val="en-US"/>
         </w:rPr>
-        <w:lastRenderedPageBreak/>
         <w:t>Restart Simstrat from a previous model run</w:t>
       </w:r>
     </w:p>
@@ -29782,13 +29908,7 @@
         <w:rPr>
           <w:lang w:val="en-US"/>
         </w:rPr>
-        <w:t>initial_conditions_for_restart</w:t>
-      </w:r>
-      <w:r>
-        <w:rPr>
-          <w:lang w:val="en-US"/>
-        </w:rPr>
-        <w:t xml:space="preserve">.dat” </w:t>
+        <w:t xml:space="preserve">initial_conditions_for_restart.dat” </w:t>
       </w:r>
       <w:r>
         <w:rPr>
@@ -29890,7 +30010,14 @@
         <w:rPr>
           <w:lang w:val="en-US"/>
         </w:rPr>
-        <w:t xml:space="preserve">because it is written as text file. </w:t>
+        <w:t xml:space="preserve">because it is written </w:t>
+      </w:r>
+      <w:r>
+        <w:rPr>
+          <w:lang w:val="en-US"/>
+        </w:rPr>
+        <w:lastRenderedPageBreak/>
+        <w:t xml:space="preserve">as text file. </w:t>
       </w:r>
       <w:r>
         <w:rPr>
@@ -30442,7 +30569,6 @@
           <w:szCs w:val="24"/>
           <w:lang w:val="en-US"/>
         </w:rPr>
-        <w:lastRenderedPageBreak/>
         <w:t>Field data that can be used to calibrate the model (e.g. temperature profiles</w:t>
       </w:r>
       <w:r>
@@ -30737,6 +30863,7 @@
                 <w:szCs w:val="24"/>
                 <w:lang w:val="en-US"/>
               </w:rPr>
+              <w:lastRenderedPageBreak/>
               <w:t>JSON key</w:t>
             </w:r>
           </w:p>
@@ -31482,7 +31609,6 @@
           <w:szCs w:val="24"/>
           <w:lang w:val="en-US"/>
         </w:rPr>
-        <w:lastRenderedPageBreak/>
         <w:t>An example of such a PEST configuration file is given on the GitHub: “</w:t>
       </w:r>
       <w:r>
@@ -31708,7 +31834,16 @@
           <w:szCs w:val="24"/>
           <w:lang w:val="en-US"/>
         </w:rPr>
-        <w:t>The set-up file (simstrat_calib.pst) contains the configuration used by PEST. The record file (simstrat_calib.rec) contains the whole log of calibration, for example the evolution of the performance as different parameter values are tested. If calibration succeeded, the parameter file (simstrat_calib.par) contains the final (calibrated) value of the parameters. The residuals file (simstrat_calib.res) contains the final residuals for all observations used for calibration. The run management record file (simstrat_calib.rmr) contains a log of the interactions between the processors (in the case of parallel calibration).</w:t>
+        <w:t xml:space="preserve">The set-up file (simstrat_calib.pst) contains the configuration used by PEST. The record file (simstrat_calib.rec) contains the whole log of calibration, for example the evolution of the performance as different parameter values are tested. If calibration succeeded, the parameter file (simstrat_calib.par) contains the final (calibrated) value of the parameters. The residuals file (simstrat_calib.res) contains the final residuals for all observations used for calibration. The run management record file </w:t>
+      </w:r>
+      <w:r>
+        <w:rPr>
+          <w:sz w:val="24"/>
+          <w:szCs w:val="24"/>
+          <w:lang w:val="en-US"/>
+        </w:rPr>
+        <w:lastRenderedPageBreak/>
+        <w:t>(simstrat_calib.rmr) contains a log of the interactions between the processors (in the case of parallel calibration).</w:t>
       </w:r>
     </w:p>
     <w:sectPr>
@@ -31784,7 +31919,7 @@
           <w:rPr>
             <w:noProof/>
           </w:rPr>
-          <w:t>4</w:t>
+          <w:t>8</w:t>
         </w:r>
         <w:r>
           <w:rPr>
@@ -31892,7 +32027,7 @@
   <w:abstractNum w:abstractNumId="1" w15:restartNumberingAfterBreak="0">
     <w:nsid w:val="FFFFFF89"/>
     <w:multiLevelType w:val="singleLevel"/>
-    <w:tmpl w:val="6A9A09F2"/>
+    <w:tmpl w:val="D1680CE0"/>
     <w:lvl w:ilvl="0">
       <w:start w:val="1"/>
       <w:numFmt w:val="bullet"/>
@@ -35203,7 +35338,7 @@
 </file>
 
 <file path=customXml/itemProps1.xml><?xml version="1.0" encoding="utf-8"?>
-<ds:datastoreItem xmlns:ds="http://schemas.openxmlformats.org/officeDocument/2006/customXml" ds:itemID="{87AB16CF-A93C-44D4-95BA-5C4AF08679D1}">
+<ds:datastoreItem xmlns:ds="http://schemas.openxmlformats.org/officeDocument/2006/customXml" ds:itemID="{39D264AB-6591-4641-9DFD-45A692BC44BC}">
   <ds:schemaRefs>
     <ds:schemaRef ds:uri="http://schemas.openxmlformats.org/officeDocument/2006/bibliography"/>
   </ds:schemaRefs>

</xml_diff>

<commit_message>
Bugfix precipitation units in doc
</commit_message>
<xml_diff>
--- a/doc/SIMSTRAT_V303_UserManual.docx
+++ b/doc/SIMSTRAT_V303_UserManual.docx
@@ -7942,7 +7942,15 @@
                 <w:szCs w:val="24"/>
                 <w:lang w:val="en-US"/>
               </w:rPr>
-              <w:t xml:space="preserve"> in [mm]</w:t>
+              <w:t xml:space="preserve"> in [m/h</w:t>
+            </w:r>
+            <w:r>
+              <w:rPr>
+                <w:sz w:val="24"/>
+                <w:szCs w:val="24"/>
+                <w:lang w:val="en-US"/>
+              </w:rPr>
+              <w:t>]</w:t>
             </w:r>
             <w:r>
               <w:rPr>
@@ -10862,7 +10870,6 @@
                 <w:szCs w:val="24"/>
               </w:rPr>
             </w:pPr>
-            <w:bookmarkStart w:id="8" w:name="_GoBack"/>
             <w:r>
               <w:rPr>
                 <w:sz w:val="24"/>
@@ -10870,7 +10877,6 @@
               </w:rPr>
               <w:t>beta_sol</w:t>
             </w:r>
-            <w:bookmarkEnd w:id="8"/>
           </w:p>
         </w:tc>
         <w:tc>
@@ -11536,7 +11542,7 @@
           <w:szCs w:val="20"/>
         </w:rPr>
       </w:pPr>
-      <w:bookmarkStart w:id="9" w:name="_Ref413857883"/>
+      <w:bookmarkStart w:id="8" w:name="_Ref413857883"/>
       <w:r>
         <w:rPr>
           <w:color w:val="auto"/>
@@ -11586,7 +11592,7 @@
         </w:rPr>
         <w:fldChar w:fldCharType="end"/>
       </w:r>
-      <w:bookmarkEnd w:id="9"/>
+      <w:bookmarkEnd w:id="8"/>
       <w:r>
         <w:rPr>
           <w:color w:val="auto"/>
@@ -11600,14 +11606,14 @@
       <w:pPr>
         <w:pStyle w:val="Heading2"/>
       </w:pPr>
-      <w:bookmarkStart w:id="10" w:name="_Toc97327565"/>
+      <w:bookmarkStart w:id="9" w:name="_Toc97327565"/>
       <w:r>
         <w:t>Biogeochemical</w:t>
       </w:r>
       <w:r>
         <w:t xml:space="preserve"> (AED2)</w:t>
       </w:r>
-      <w:bookmarkEnd w:id="10"/>
+      <w:bookmarkEnd w:id="9"/>
     </w:p>
     <w:p>
       <w:pPr>
@@ -11681,95 +11687,185 @@
           <w:lang w:val="en-US"/>
         </w:rPr>
       </w:pPr>
-      <w:bookmarkStart w:id="11" w:name="_Toc97327566"/>
+      <w:bookmarkStart w:id="10" w:name="_Toc97327566"/>
       <w:r>
         <w:rPr>
           <w:lang w:val="en-US"/>
         </w:rPr>
         <w:t>Input files</w:t>
+      </w:r>
+      <w:bookmarkEnd w:id="10"/>
+    </w:p>
+    <w:p>
+      <w:pPr>
+        <w:jc w:val="both"/>
+        <w:rPr>
+          <w:sz w:val="24"/>
+          <w:szCs w:val="24"/>
+          <w:lang w:val="en-US"/>
+        </w:rPr>
+      </w:pPr>
+      <w:r>
+        <w:rPr>
+          <w:sz w:val="24"/>
+          <w:szCs w:val="24"/>
+          <w:lang w:val="en-US"/>
+        </w:rPr>
+        <w:t xml:space="preserve">The input files are opened and read by the model while it is running. For all these files, the given depths must be within the limits set in the lake morphology (depth is zero at the surface and negative as it decreases downwards), while the given times must </w:t>
+      </w:r>
+      <w:r>
+        <w:rPr>
+          <w:sz w:val="24"/>
+          <w:szCs w:val="24"/>
+          <w:lang w:val="en-US"/>
+        </w:rPr>
+        <w:t>fall in the frame set by</w:t>
+      </w:r>
+      <w:r>
+        <w:rPr>
+          <w:sz w:val="24"/>
+          <w:szCs w:val="24"/>
+          <w:lang w:val="en-US"/>
+        </w:rPr>
+        <w:t xml:space="preserve"> the</w:t>
+      </w:r>
+      <w:r>
+        <w:rPr>
+          <w:sz w:val="24"/>
+          <w:szCs w:val="24"/>
+          <w:lang w:val="en-US"/>
+        </w:rPr>
+        <w:t xml:space="preserve"> simulation start and end time. </w:t>
+      </w:r>
+      <w:r>
+        <w:rPr>
+          <w:sz w:val="24"/>
+          <w:szCs w:val="24"/>
+          <w:lang w:val="en-US"/>
+        </w:rPr>
+        <w:t>In files where a series of values is required, depths have to decrease mono</w:t>
+      </w:r>
+      <w:r>
+        <w:rPr>
+          <w:sz w:val="24"/>
+          <w:szCs w:val="24"/>
+          <w:lang w:val="en-US"/>
+        </w:rPr>
+        <w:t>tonously</w:t>
+      </w:r>
+      <w:r>
+        <w:rPr>
+          <w:sz w:val="24"/>
+          <w:szCs w:val="24"/>
+          <w:lang w:val="en-US"/>
+        </w:rPr>
+        <w:t xml:space="preserve"> while times have to increase monot</w:t>
+      </w:r>
+      <w:r>
+        <w:rPr>
+          <w:sz w:val="24"/>
+          <w:szCs w:val="24"/>
+          <w:lang w:val="en-US"/>
+        </w:rPr>
+        <w:t>onously</w:t>
+      </w:r>
+      <w:r>
+        <w:rPr>
+          <w:sz w:val="24"/>
+          <w:szCs w:val="24"/>
+          <w:lang w:val="en-US"/>
+        </w:rPr>
+        <w:t>.</w:t>
+      </w:r>
+    </w:p>
+    <w:p>
+      <w:pPr>
+        <w:jc w:val="both"/>
+        <w:rPr>
+          <w:sz w:val="24"/>
+          <w:szCs w:val="24"/>
+          <w:lang w:val="en-US"/>
+        </w:rPr>
+      </w:pPr>
+      <w:r>
+        <w:rPr>
+          <w:sz w:val="24"/>
+          <w:szCs w:val="24"/>
+          <w:lang w:val="en-US"/>
+        </w:rPr>
+        <w:t xml:space="preserve">Throughout the simulation, the given values will be linearly interpolated (in depth and time) to obtain values at the coordinates needed by the model. If these coordinates are outside the given range, the value of the nearest </w:t>
+      </w:r>
+      <w:r>
+        <w:rPr>
+          <w:sz w:val="24"/>
+          <w:szCs w:val="24"/>
+          <w:lang w:val="en-US"/>
+        </w:rPr>
+        <w:t>neighbor</w:t>
+      </w:r>
+      <w:r>
+        <w:rPr>
+          <w:sz w:val="24"/>
+          <w:szCs w:val="24"/>
+          <w:lang w:val="en-US"/>
+        </w:rPr>
+        <w:t xml:space="preserve"> is used.</w:t>
+      </w:r>
+      <w:r>
+        <w:rPr>
+          <w:sz w:val="24"/>
+          <w:szCs w:val="24"/>
+          <w:lang w:val="en-US"/>
+        </w:rPr>
+        <w:t xml:space="preserve"> The model does not tolerate missing values.</w:t>
+      </w:r>
+      <w:r>
+        <w:rPr>
+          <w:sz w:val="24"/>
+          <w:szCs w:val="24"/>
+          <w:lang w:val="en-US"/>
+        </w:rPr>
+        <w:t xml:space="preserve"> The files can have an arbitrary extension but must be text files.</w:t>
+      </w:r>
+    </w:p>
+    <w:p>
+      <w:pPr>
+        <w:jc w:val="both"/>
+        <w:rPr>
+          <w:sz w:val="24"/>
+          <w:szCs w:val="24"/>
+          <w:lang w:val="en-US"/>
+        </w:rPr>
+      </w:pPr>
+    </w:p>
+    <w:p>
+      <w:pPr>
+        <w:pStyle w:val="Heading2"/>
+      </w:pPr>
+      <w:bookmarkStart w:id="11" w:name="_Toc97327567"/>
+      <w:r>
+        <w:lastRenderedPageBreak/>
+        <w:t>Numerical</w:t>
       </w:r>
       <w:bookmarkEnd w:id="11"/>
     </w:p>
     <w:p>
       <w:pPr>
-        <w:jc w:val="both"/>
-        <w:rPr>
-          <w:sz w:val="24"/>
-          <w:szCs w:val="24"/>
-          <w:lang w:val="en-US"/>
-        </w:rPr>
-      </w:pPr>
-      <w:r>
-        <w:rPr>
-          <w:sz w:val="24"/>
-          <w:szCs w:val="24"/>
-          <w:lang w:val="en-US"/>
-        </w:rPr>
-        <w:t xml:space="preserve">The input files are opened and read by the model while it is running. For all these files, the given depths must be within the limits set in the lake morphology (depth is zero at the surface and negative as it decreases downwards), while the given times must </w:t>
-      </w:r>
-      <w:r>
-        <w:rPr>
-          <w:sz w:val="24"/>
-          <w:szCs w:val="24"/>
-          <w:lang w:val="en-US"/>
-        </w:rPr>
-        <w:t>fall in the frame set by</w:t>
-      </w:r>
-      <w:r>
-        <w:rPr>
-          <w:sz w:val="24"/>
-          <w:szCs w:val="24"/>
-          <w:lang w:val="en-US"/>
-        </w:rPr>
-        <w:t xml:space="preserve"> the</w:t>
-      </w:r>
-      <w:r>
-        <w:rPr>
-          <w:sz w:val="24"/>
-          <w:szCs w:val="24"/>
-          <w:lang w:val="en-US"/>
-        </w:rPr>
-        <w:t xml:space="preserve"> simulation start and end time. </w:t>
-      </w:r>
-      <w:r>
-        <w:rPr>
-          <w:sz w:val="24"/>
-          <w:szCs w:val="24"/>
-          <w:lang w:val="en-US"/>
-        </w:rPr>
-        <w:t>In files where a series of values is required, depths have to decrease mono</w:t>
-      </w:r>
-      <w:r>
-        <w:rPr>
-          <w:sz w:val="24"/>
-          <w:szCs w:val="24"/>
-          <w:lang w:val="en-US"/>
-        </w:rPr>
-        <w:t>tonously</w:t>
-      </w:r>
-      <w:r>
-        <w:rPr>
-          <w:sz w:val="24"/>
-          <w:szCs w:val="24"/>
-          <w:lang w:val="en-US"/>
-        </w:rPr>
-        <w:t xml:space="preserve"> while times have to increase monot</w:t>
-      </w:r>
-      <w:r>
-        <w:rPr>
-          <w:sz w:val="24"/>
-          <w:szCs w:val="24"/>
-          <w:lang w:val="en-US"/>
-        </w:rPr>
-        <w:t>onously</w:t>
-      </w:r>
-      <w:r>
-        <w:rPr>
-          <w:sz w:val="24"/>
-          <w:szCs w:val="24"/>
-          <w:lang w:val="en-US"/>
-        </w:rPr>
-        <w:t>.</w:t>
+        <w:rPr>
+          <w:b/>
+          <w:sz w:val="24"/>
+          <w:szCs w:val="24"/>
+          <w:lang w:val="en-US"/>
+        </w:rPr>
+      </w:pPr>
+      <w:r>
+        <w:rPr>
+          <w:b/>
+          <w:sz w:val="24"/>
+          <w:szCs w:val="24"/>
+          <w:lang w:val="en-US"/>
+        </w:rPr>
+        <w:t>Grid</w:t>
       </w:r>
     </w:p>
     <w:p>
@@ -11787,256 +11883,571 @@
           <w:szCs w:val="24"/>
           <w:lang w:val="en-US"/>
         </w:rPr>
-        <w:t xml:space="preserve">Throughout the simulation, the given values will be linearly interpolated (in depth and time) to obtain values at the coordinates needed by the model. If these coordinates are outside the given range, the value of the nearest </w:t>
-      </w:r>
-      <w:r>
-        <w:rPr>
-          <w:sz w:val="24"/>
-          <w:szCs w:val="24"/>
-          <w:lang w:val="en-US"/>
-        </w:rPr>
-        <w:t>neighbor</w:t>
-      </w:r>
-      <w:r>
-        <w:rPr>
-          <w:sz w:val="24"/>
-          <w:szCs w:val="24"/>
-          <w:lang w:val="en-US"/>
-        </w:rPr>
-        <w:t xml:space="preserve"> is used.</w:t>
-      </w:r>
-      <w:r>
-        <w:rPr>
-          <w:sz w:val="24"/>
-          <w:szCs w:val="24"/>
-          <w:lang w:val="en-US"/>
-        </w:rPr>
-        <w:t xml:space="preserve"> The model does not tolerate missing values.</w:t>
-      </w:r>
-      <w:r>
-        <w:rPr>
-          <w:sz w:val="24"/>
-          <w:szCs w:val="24"/>
-          <w:lang w:val="en-US"/>
-        </w:rPr>
-        <w:t xml:space="preserve"> The files can have an arbitrary extension but must be text files.</w:t>
+        <w:t xml:space="preserve">The entry given to to the json key </w:t>
+      </w:r>
+      <w:r>
+        <w:rPr>
+          <w:sz w:val="24"/>
+          <w:szCs w:val="24"/>
+          <w:u w:val="single"/>
+          <w:lang w:val="en-US"/>
+        </w:rPr>
+        <w:t>“</w:t>
+      </w:r>
+      <w:r>
+        <w:rPr>
+          <w:sz w:val="24"/>
+          <w:szCs w:val="24"/>
+          <w:u w:val="single"/>
+          <w:lang w:val="en-US"/>
+        </w:rPr>
+        <w:t>Input.</w:t>
+      </w:r>
+      <w:r>
+        <w:rPr>
+          <w:sz w:val="24"/>
+          <w:szCs w:val="24"/>
+          <w:u w:val="single"/>
+          <w:lang w:val="en-US"/>
+        </w:rPr>
+        <w:t>Grid”</w:t>
+      </w:r>
+      <w:r>
+        <w:rPr>
+          <w:sz w:val="24"/>
+          <w:szCs w:val="24"/>
+          <w:lang w:val="en-US"/>
+        </w:rPr>
+        <w:t xml:space="preserve"> can either be a string (path to a file), a vector containing the grid points </w:t>
+      </w:r>
+      <w:r>
+        <w:rPr>
+          <w:sz w:val="24"/>
+          <w:szCs w:val="24"/>
+          <w:lang w:val="en-US"/>
+        </w:rPr>
+        <w:t xml:space="preserve">(meaning the </w:t>
+      </w:r>
+      <w:r>
+        <w:rPr>
+          <w:sz w:val="24"/>
+          <w:szCs w:val="24"/>
+          <w:lang w:val="en-US"/>
+        </w:rPr>
+        <w:t>faces</w:t>
+      </w:r>
+      <w:r>
+        <w:rPr>
+          <w:sz w:val="24"/>
+          <w:szCs w:val="24"/>
+          <w:lang w:val="en-US"/>
+        </w:rPr>
+        <w:t xml:space="preserve"> of the grid layers) </w:t>
+      </w:r>
+      <w:r>
+        <w:rPr>
+          <w:sz w:val="24"/>
+          <w:szCs w:val="24"/>
+          <w:lang w:val="en-US"/>
+        </w:rPr>
+        <w:t xml:space="preserve">or a value specifying the </w:t>
+      </w:r>
+      <w:r>
+        <w:rPr>
+          <w:sz w:val="24"/>
+          <w:szCs w:val="24"/>
+          <w:lang w:val="en-US"/>
+        </w:rPr>
+        <w:t xml:space="preserve">total </w:t>
+      </w:r>
+      <w:r>
+        <w:rPr>
+          <w:sz w:val="24"/>
+          <w:szCs w:val="24"/>
+          <w:lang w:val="en-US"/>
+        </w:rPr>
+        <w:t>number of grid points.</w:t>
+      </w:r>
+      <w:r>
+        <w:rPr>
+          <w:sz w:val="24"/>
+          <w:szCs w:val="24"/>
+          <w:lang w:val="en-US"/>
+        </w:rPr>
+        <w:t xml:space="preserve"> If a </w:t>
+      </w:r>
+      <w:r>
+        <w:rPr>
+          <w:sz w:val="24"/>
+          <w:szCs w:val="24"/>
+          <w:lang w:val="en-US"/>
+        </w:rPr>
+        <w:t xml:space="preserve">file </w:t>
+      </w:r>
+      <w:r>
+        <w:rPr>
+          <w:sz w:val="24"/>
+          <w:szCs w:val="24"/>
+          <w:lang w:val="en-US"/>
+        </w:rPr>
+        <w:t>path is given, the file can contain again either</w:t>
+      </w:r>
+      <w:r>
+        <w:rPr>
+          <w:sz w:val="24"/>
+          <w:szCs w:val="24"/>
+          <w:lang w:val="en-US"/>
+        </w:rPr>
+        <w:t xml:space="preserve"> a vector of values </w:t>
+      </w:r>
+      <w:r>
+        <w:rPr>
+          <w:sz w:val="24"/>
+          <w:szCs w:val="24"/>
+          <w:lang w:val="en-US"/>
+        </w:rPr>
+        <w:t xml:space="preserve">(mostly used for variable grid spacing) or a number specifying the </w:t>
+      </w:r>
+      <w:r>
+        <w:rPr>
+          <w:sz w:val="24"/>
+          <w:szCs w:val="24"/>
+          <w:lang w:val="en-US"/>
+        </w:rPr>
+        <w:t xml:space="preserve">total </w:t>
+      </w:r>
+      <w:r>
+        <w:rPr>
+          <w:sz w:val="24"/>
+          <w:szCs w:val="24"/>
+          <w:lang w:val="en-US"/>
+        </w:rPr>
+        <w:t>number of grid points. If the grid points are specified, one needs to make sure to include the top and bottom values as defined in the morphology file otherwise an error occurs and the simulation aborts.</w:t>
       </w:r>
     </w:p>
     <w:p>
       <w:pPr>
         <w:jc w:val="both"/>
         <w:rPr>
-          <w:sz w:val="24"/>
-          <w:szCs w:val="24"/>
-          <w:lang w:val="en-US"/>
-        </w:rPr>
-      </w:pPr>
+          <w:b/>
+          <w:sz w:val="24"/>
+          <w:szCs w:val="24"/>
+          <w:lang w:val="en-US"/>
+        </w:rPr>
+      </w:pPr>
+      <w:r>
+        <w:rPr>
+          <w:b/>
+          <w:sz w:val="24"/>
+          <w:szCs w:val="24"/>
+          <w:lang w:val="en-US"/>
+        </w:rPr>
+        <w:t>Output depths</w:t>
+      </w:r>
     </w:p>
     <w:p>
       <w:pPr>
-        <w:pStyle w:val="Heading2"/>
-      </w:pPr>
-      <w:bookmarkStart w:id="12" w:name="_Toc97327567"/>
-      <w:r>
-        <w:lastRenderedPageBreak/>
-        <w:t>Numerical</w:t>
-      </w:r>
-      <w:bookmarkEnd w:id="12"/>
+        <w:jc w:val="both"/>
+        <w:rPr>
+          <w:sz w:val="24"/>
+          <w:szCs w:val="24"/>
+          <w:lang w:val="en-US"/>
+        </w:rPr>
+      </w:pPr>
+      <w:r>
+        <w:rPr>
+          <w:sz w:val="24"/>
+          <w:szCs w:val="24"/>
+          <w:lang w:val="en-US"/>
+        </w:rPr>
+        <w:t xml:space="preserve">The </w:t>
+      </w:r>
+      <w:r>
+        <w:rPr>
+          <w:sz w:val="24"/>
+          <w:szCs w:val="24"/>
+          <w:u w:val="single"/>
+          <w:lang w:val="en-US"/>
+        </w:rPr>
+        <w:t>Output.Depths</w:t>
+      </w:r>
+      <w:r>
+        <w:rPr>
+          <w:sz w:val="24"/>
+          <w:szCs w:val="24"/>
+          <w:lang w:val="en-US"/>
+        </w:rPr>
+        <w:t xml:space="preserve"> </w:t>
+      </w:r>
+      <w:r>
+        <w:rPr>
+          <w:sz w:val="24"/>
+          <w:szCs w:val="24"/>
+          <w:lang w:val="en-US"/>
+        </w:rPr>
+        <w:t xml:space="preserve">key </w:t>
+      </w:r>
+      <w:r>
+        <w:rPr>
+          <w:sz w:val="24"/>
+          <w:szCs w:val="24"/>
+          <w:lang w:val="en-US"/>
+        </w:rPr>
+        <w:t>specifies at which depths</w:t>
+      </w:r>
+      <w:r>
+        <w:rPr>
+          <w:sz w:val="24"/>
+          <w:szCs w:val="24"/>
+          <w:lang w:val="en-US"/>
+        </w:rPr>
+        <w:t xml:space="preserve"> </w:t>
+      </w:r>
+      <w:r>
+        <w:rPr>
+          <w:sz w:val="24"/>
+          <w:szCs w:val="24"/>
+          <w:lang w:val="en-US"/>
+        </w:rPr>
+        <w:t>the model results will be written.</w:t>
+      </w:r>
+      <w:r>
+        <w:rPr>
+          <w:sz w:val="24"/>
+          <w:szCs w:val="24"/>
+          <w:lang w:val="en-US"/>
+        </w:rPr>
+        <w:t xml:space="preserve"> It can either be a string (path to a file), a vector containing the output depths in [m] or a value specifying output resolution in [m]. If </w:t>
+      </w:r>
+      <w:r>
+        <w:rPr>
+          <w:sz w:val="24"/>
+          <w:szCs w:val="24"/>
+          <w:lang w:val="en-US"/>
+        </w:rPr>
+        <w:t>a path to a file is given, this file can again contain either all output depths in [m] or an out</w:t>
+      </w:r>
+      <w:r>
+        <w:rPr>
+          <w:sz w:val="24"/>
+          <w:szCs w:val="24"/>
+          <w:lang w:val="en-US"/>
+        </w:rPr>
+        <w:t xml:space="preserve">put resolution in [m]. The key </w:t>
+      </w:r>
+      <w:r>
+        <w:rPr>
+          <w:sz w:val="24"/>
+          <w:szCs w:val="24"/>
+          <w:u w:val="single"/>
+          <w:lang w:val="en-US"/>
+        </w:rPr>
+        <w:t>Output.OutputDepthReference</w:t>
+      </w:r>
+      <w:r>
+        <w:rPr>
+          <w:sz w:val="24"/>
+          <w:szCs w:val="24"/>
+          <w:lang w:val="en-US"/>
+        </w:rPr>
+        <w:t xml:space="preserve"> indicates whether the output depths should be interpreted as absolute height above sediment (</w:t>
+      </w:r>
+      <w:r>
+        <w:rPr>
+          <w:sz w:val="24"/>
+          <w:szCs w:val="24"/>
+          <w:lang w:val="en-US"/>
+        </w:rPr>
+        <w:t>“bottom”</w:t>
+      </w:r>
+      <w:r>
+        <w:rPr>
+          <w:sz w:val="24"/>
+          <w:szCs w:val="24"/>
+          <w:lang w:val="en-US"/>
+        </w:rPr>
+        <w:t>) or as depth below water level (</w:t>
+      </w:r>
+      <w:r>
+        <w:rPr>
+          <w:sz w:val="24"/>
+          <w:szCs w:val="24"/>
+          <w:lang w:val="en-US"/>
+        </w:rPr>
+        <w:t>“surface”). If the reference is “surface”</w:t>
+      </w:r>
+      <w:r>
+        <w:rPr>
+          <w:sz w:val="24"/>
+          <w:szCs w:val="24"/>
+          <w:lang w:val="en-US"/>
+        </w:rPr>
+        <w:t xml:space="preserve">, </w:t>
+      </w:r>
+      <w:r>
+        <w:rPr>
+          <w:sz w:val="24"/>
+          <w:szCs w:val="24"/>
+          <w:lang w:val="en-US"/>
+        </w:rPr>
+        <w:t xml:space="preserve">the </w:t>
+      </w:r>
+      <w:r>
+        <w:rPr>
+          <w:sz w:val="24"/>
+          <w:szCs w:val="24"/>
+          <w:lang w:val="en-US"/>
+        </w:rPr>
+        <w:t xml:space="preserve">depths </w:t>
+      </w:r>
+      <w:r>
+        <w:rPr>
+          <w:sz w:val="24"/>
+          <w:szCs w:val="24"/>
+          <w:lang w:val="en-US"/>
+        </w:rPr>
+        <w:t>are written</w:t>
+      </w:r>
+      <w:r>
+        <w:rPr>
+          <w:sz w:val="24"/>
+          <w:szCs w:val="24"/>
+          <w:lang w:val="en-US"/>
+        </w:rPr>
+        <w:t xml:space="preserve"> as negative depths below water table. Conversely, if it is </w:t>
+      </w:r>
+      <w:r>
+        <w:rPr>
+          <w:sz w:val="24"/>
+          <w:szCs w:val="24"/>
+          <w:lang w:val="en-US"/>
+        </w:rPr>
+        <w:t>“bottom”</w:t>
+      </w:r>
+      <w:r>
+        <w:rPr>
+          <w:sz w:val="24"/>
+          <w:szCs w:val="24"/>
+          <w:lang w:val="en-US"/>
+        </w:rPr>
+        <w:t xml:space="preserve">, </w:t>
+      </w:r>
+      <w:r>
+        <w:rPr>
+          <w:sz w:val="24"/>
+          <w:szCs w:val="24"/>
+          <w:lang w:val="en-US"/>
+        </w:rPr>
+        <w:t xml:space="preserve">the </w:t>
+      </w:r>
+      <w:r>
+        <w:rPr>
+          <w:sz w:val="24"/>
+          <w:szCs w:val="24"/>
+          <w:lang w:val="en-US"/>
+        </w:rPr>
+        <w:t xml:space="preserve">depths </w:t>
+      </w:r>
+      <w:r>
+        <w:rPr>
+          <w:sz w:val="24"/>
+          <w:szCs w:val="24"/>
+          <w:lang w:val="en-US"/>
+        </w:rPr>
+        <w:t>are written</w:t>
+      </w:r>
+      <w:r>
+        <w:rPr>
+          <w:sz w:val="24"/>
+          <w:szCs w:val="24"/>
+          <w:lang w:val="en-US"/>
+        </w:rPr>
+        <w:t xml:space="preserve"> as positive depths above </w:t>
+      </w:r>
+      <w:r>
+        <w:rPr>
+          <w:sz w:val="24"/>
+          <w:szCs w:val="24"/>
+          <w:lang w:val="en-US"/>
+        </w:rPr>
+        <w:t xml:space="preserve">lake </w:t>
+      </w:r>
+      <w:r>
+        <w:rPr>
+          <w:sz w:val="24"/>
+          <w:szCs w:val="24"/>
+          <w:lang w:val="en-US"/>
+        </w:rPr>
+        <w:t>sediment.</w:t>
+      </w:r>
     </w:p>
     <w:p>
       <w:pPr>
-        <w:rPr>
-          <w:b/>
-          <w:sz w:val="24"/>
-          <w:szCs w:val="24"/>
-          <w:lang w:val="en-US"/>
-        </w:rPr>
-      </w:pPr>
-      <w:r>
-        <w:rPr>
-          <w:b/>
-          <w:sz w:val="24"/>
-          <w:szCs w:val="24"/>
-          <w:lang w:val="en-US"/>
-        </w:rPr>
-        <w:t>Grid</w:t>
-      </w:r>
+        <w:jc w:val="both"/>
+        <w:rPr>
+          <w:sz w:val="24"/>
+          <w:szCs w:val="24"/>
+          <w:lang w:val="en-US"/>
+        </w:rPr>
+      </w:pPr>
     </w:p>
     <w:p>
       <w:pPr>
         <w:jc w:val="both"/>
         <w:rPr>
-          <w:sz w:val="24"/>
-          <w:szCs w:val="24"/>
-          <w:lang w:val="en-US"/>
-        </w:rPr>
-      </w:pPr>
-      <w:r>
-        <w:rPr>
-          <w:sz w:val="24"/>
-          <w:szCs w:val="24"/>
-          <w:lang w:val="en-US"/>
-        </w:rPr>
-        <w:t xml:space="preserve">The entry given to to the json key </w:t>
-      </w:r>
-      <w:r>
-        <w:rPr>
-          <w:sz w:val="24"/>
-          <w:szCs w:val="24"/>
-          <w:u w:val="single"/>
-          <w:lang w:val="en-US"/>
-        </w:rPr>
-        <w:t>“</w:t>
-      </w:r>
-      <w:r>
-        <w:rPr>
-          <w:sz w:val="24"/>
-          <w:szCs w:val="24"/>
-          <w:u w:val="single"/>
-          <w:lang w:val="en-US"/>
-        </w:rPr>
-        <w:t>Input.</w:t>
-      </w:r>
-      <w:r>
-        <w:rPr>
-          <w:sz w:val="24"/>
-          <w:szCs w:val="24"/>
-          <w:u w:val="single"/>
-          <w:lang w:val="en-US"/>
-        </w:rPr>
-        <w:t>Grid”</w:t>
-      </w:r>
-      <w:r>
-        <w:rPr>
-          <w:sz w:val="24"/>
-          <w:szCs w:val="24"/>
-          <w:lang w:val="en-US"/>
-        </w:rPr>
-        <w:t xml:space="preserve"> can either be a string (path to a file), a vector containing the grid points </w:t>
-      </w:r>
-      <w:r>
-        <w:rPr>
-          <w:sz w:val="24"/>
-          <w:szCs w:val="24"/>
-          <w:lang w:val="en-US"/>
-        </w:rPr>
-        <w:t xml:space="preserve">(meaning the </w:t>
-      </w:r>
-      <w:r>
-        <w:rPr>
-          <w:sz w:val="24"/>
-          <w:szCs w:val="24"/>
-          <w:lang w:val="en-US"/>
-        </w:rPr>
-        <w:t>faces</w:t>
-      </w:r>
-      <w:r>
-        <w:rPr>
-          <w:sz w:val="24"/>
-          <w:szCs w:val="24"/>
-          <w:lang w:val="en-US"/>
-        </w:rPr>
-        <w:t xml:space="preserve"> of the grid layers) </w:t>
-      </w:r>
-      <w:r>
-        <w:rPr>
-          <w:sz w:val="24"/>
-          <w:szCs w:val="24"/>
-          <w:lang w:val="en-US"/>
-        </w:rPr>
-        <w:t xml:space="preserve">or a value specifying the </w:t>
-      </w:r>
-      <w:r>
-        <w:rPr>
-          <w:sz w:val="24"/>
-          <w:szCs w:val="24"/>
-          <w:lang w:val="en-US"/>
-        </w:rPr>
-        <w:t xml:space="preserve">total </w:t>
-      </w:r>
-      <w:r>
-        <w:rPr>
-          <w:sz w:val="24"/>
-          <w:szCs w:val="24"/>
-          <w:lang w:val="en-US"/>
-        </w:rPr>
-        <w:t>number of grid points.</w:t>
-      </w:r>
-      <w:r>
-        <w:rPr>
-          <w:sz w:val="24"/>
-          <w:szCs w:val="24"/>
-          <w:lang w:val="en-US"/>
-        </w:rPr>
-        <w:t xml:space="preserve"> If a </w:t>
-      </w:r>
-      <w:r>
-        <w:rPr>
-          <w:sz w:val="24"/>
-          <w:szCs w:val="24"/>
-          <w:lang w:val="en-US"/>
-        </w:rPr>
-        <w:t xml:space="preserve">file </w:t>
-      </w:r>
-      <w:r>
-        <w:rPr>
-          <w:sz w:val="24"/>
-          <w:szCs w:val="24"/>
-          <w:lang w:val="en-US"/>
-        </w:rPr>
-        <w:t>path is given, the file can contain again either</w:t>
-      </w:r>
-      <w:r>
-        <w:rPr>
-          <w:sz w:val="24"/>
-          <w:szCs w:val="24"/>
-          <w:lang w:val="en-US"/>
-        </w:rPr>
-        <w:t xml:space="preserve"> a vector of values </w:t>
-      </w:r>
-      <w:r>
-        <w:rPr>
-          <w:sz w:val="24"/>
-          <w:szCs w:val="24"/>
-          <w:lang w:val="en-US"/>
-        </w:rPr>
-        <w:t xml:space="preserve">(mostly used for variable grid spacing) or a number specifying the </w:t>
-      </w:r>
-      <w:r>
-        <w:rPr>
-          <w:sz w:val="24"/>
-          <w:szCs w:val="24"/>
-          <w:lang w:val="en-US"/>
-        </w:rPr>
-        <w:t xml:space="preserve">total </w:t>
-      </w:r>
-      <w:r>
-        <w:rPr>
-          <w:sz w:val="24"/>
-          <w:szCs w:val="24"/>
-          <w:lang w:val="en-US"/>
-        </w:rPr>
-        <w:t>number of grid points. If the grid points are specified, one needs to make sure to include the top and bottom values as defined in the morphology file otherwise an error occurs and the simulation aborts.</w:t>
+          <w:b/>
+          <w:sz w:val="24"/>
+          <w:szCs w:val="24"/>
+          <w:lang w:val="en-US"/>
+        </w:rPr>
+      </w:pPr>
+      <w:r>
+        <w:rPr>
+          <w:b/>
+          <w:sz w:val="24"/>
+          <w:szCs w:val="24"/>
+          <w:lang w:val="en-US"/>
+        </w:rPr>
+        <w:t>Output times</w:t>
       </w:r>
     </w:p>
     <w:p>
       <w:pPr>
         <w:jc w:val="both"/>
         <w:rPr>
-          <w:b/>
-          <w:sz w:val="24"/>
-          <w:szCs w:val="24"/>
-          <w:lang w:val="en-US"/>
-        </w:rPr>
-      </w:pPr>
-      <w:r>
-        <w:rPr>
-          <w:b/>
-          <w:sz w:val="24"/>
-          <w:szCs w:val="24"/>
-          <w:lang w:val="en-US"/>
-        </w:rPr>
-        <w:t>Output depths</w:t>
+          <w:sz w:val="24"/>
+          <w:szCs w:val="24"/>
+          <w:lang w:val="en-US"/>
+        </w:rPr>
+      </w:pPr>
+      <w:r>
+        <w:rPr>
+          <w:sz w:val="24"/>
+          <w:szCs w:val="24"/>
+          <w:lang w:val="en-US"/>
+        </w:rPr>
+        <w:t xml:space="preserve">The </w:t>
+      </w:r>
+      <w:r>
+        <w:rPr>
+          <w:sz w:val="24"/>
+          <w:szCs w:val="24"/>
+          <w:u w:val="single"/>
+          <w:lang w:val="en-US"/>
+        </w:rPr>
+        <w:t>Output.Times</w:t>
+      </w:r>
+      <w:r>
+        <w:rPr>
+          <w:sz w:val="24"/>
+          <w:szCs w:val="24"/>
+          <w:lang w:val="en-US"/>
+        </w:rPr>
+        <w:t xml:space="preserve"> </w:t>
+      </w:r>
+      <w:r>
+        <w:rPr>
+          <w:sz w:val="24"/>
+          <w:szCs w:val="24"/>
+          <w:lang w:val="en-US"/>
+        </w:rPr>
+        <w:t xml:space="preserve">key </w:t>
+      </w:r>
+      <w:r>
+        <w:rPr>
+          <w:sz w:val="24"/>
+          <w:szCs w:val="24"/>
+          <w:lang w:val="en-US"/>
+        </w:rPr>
+        <w:t xml:space="preserve">specifies at which </w:t>
+      </w:r>
+      <w:r>
+        <w:rPr>
+          <w:sz w:val="24"/>
+          <w:szCs w:val="24"/>
+          <w:lang w:val="en-US"/>
+        </w:rPr>
+        <w:t>times</w:t>
+      </w:r>
+      <w:r>
+        <w:rPr>
+          <w:sz w:val="24"/>
+          <w:szCs w:val="24"/>
+          <w:lang w:val="en-US"/>
+        </w:rPr>
+        <w:t xml:space="preserve"> </w:t>
+      </w:r>
+      <w:r>
+        <w:rPr>
+          <w:sz w:val="24"/>
+          <w:szCs w:val="24"/>
+          <w:lang w:val="en-US"/>
+        </w:rPr>
+        <w:t>the model results will be written.</w:t>
+      </w:r>
+      <w:r>
+        <w:rPr>
+          <w:sz w:val="24"/>
+          <w:szCs w:val="24"/>
+          <w:lang w:val="en-US"/>
+        </w:rPr>
+        <w:t xml:space="preserve"> </w:t>
+      </w:r>
+      <w:r>
+        <w:rPr>
+          <w:sz w:val="24"/>
+          <w:szCs w:val="24"/>
+          <w:lang w:val="en-US"/>
+        </w:rPr>
+        <w:t xml:space="preserve">It can either be a string (path to a file), a vector containing the output times in [days] or a value specifying output time resolution in </w:t>
+      </w:r>
+      <w:r>
+        <w:rPr>
+          <w:sz w:val="24"/>
+          <w:szCs w:val="24"/>
+          <w:lang w:val="en-US"/>
+        </w:rPr>
+        <w:t>timestep</w:t>
+      </w:r>
+      <w:r>
+        <w:rPr>
+          <w:sz w:val="24"/>
+          <w:szCs w:val="24"/>
+          <w:lang w:val="en-US"/>
+        </w:rPr>
+        <w:t xml:space="preserve"> units</w:t>
+      </w:r>
+      <w:r>
+        <w:rPr>
+          <w:sz w:val="24"/>
+          <w:szCs w:val="24"/>
+          <w:lang w:val="en-US"/>
+        </w:rPr>
+        <w:t xml:space="preserve"> (i.e. if 100 is given, the output is written every 100 timesteps)</w:t>
+      </w:r>
+      <w:r>
+        <w:rPr>
+          <w:sz w:val="24"/>
+          <w:szCs w:val="24"/>
+          <w:lang w:val="en-US"/>
+        </w:rPr>
+        <w:t>. If a path to a file is given, this file can again contain either all output times in [days] or the resolution</w:t>
+      </w:r>
+      <w:r>
+        <w:rPr>
+          <w:sz w:val="24"/>
+          <w:szCs w:val="24"/>
+          <w:lang w:val="en-US"/>
+        </w:rPr>
+        <w:t xml:space="preserve"> [timesteps]</w:t>
+      </w:r>
+      <w:r>
+        <w:rPr>
+          <w:sz w:val="24"/>
+          <w:szCs w:val="24"/>
+          <w:lang w:val="en-US"/>
+        </w:rPr>
+        <w:t xml:space="preserve">. </w:t>
       </w:r>
     </w:p>
     <w:p>
@@ -12048,421 +12459,16 @@
           <w:lang w:val="en-US"/>
         </w:rPr>
       </w:pPr>
-      <w:r>
-        <w:rPr>
-          <w:sz w:val="24"/>
-          <w:szCs w:val="24"/>
-          <w:lang w:val="en-US"/>
-        </w:rPr>
-        <w:t xml:space="preserve">The </w:t>
-      </w:r>
-      <w:r>
-        <w:rPr>
-          <w:sz w:val="24"/>
-          <w:szCs w:val="24"/>
-          <w:u w:val="single"/>
-          <w:lang w:val="en-US"/>
-        </w:rPr>
-        <w:t>Output.Depths</w:t>
-      </w:r>
-      <w:r>
-        <w:rPr>
-          <w:sz w:val="24"/>
-          <w:szCs w:val="24"/>
-          <w:lang w:val="en-US"/>
-        </w:rPr>
-        <w:t xml:space="preserve"> </w:t>
-      </w:r>
-      <w:r>
-        <w:rPr>
-          <w:sz w:val="24"/>
-          <w:szCs w:val="24"/>
-          <w:lang w:val="en-US"/>
-        </w:rPr>
-        <w:t xml:space="preserve">key </w:t>
-      </w:r>
-      <w:r>
-        <w:rPr>
-          <w:sz w:val="24"/>
-          <w:szCs w:val="24"/>
-          <w:lang w:val="en-US"/>
-        </w:rPr>
-        <w:t>specifies at which depths</w:t>
-      </w:r>
-      <w:r>
-        <w:rPr>
-          <w:sz w:val="24"/>
-          <w:szCs w:val="24"/>
-          <w:lang w:val="en-US"/>
-        </w:rPr>
-        <w:t xml:space="preserve"> </w:t>
-      </w:r>
-      <w:r>
-        <w:rPr>
-          <w:sz w:val="24"/>
-          <w:szCs w:val="24"/>
-          <w:lang w:val="en-US"/>
-        </w:rPr>
-        <w:t>the model results will be written.</w:t>
-      </w:r>
-      <w:r>
-        <w:rPr>
-          <w:sz w:val="24"/>
-          <w:szCs w:val="24"/>
-          <w:lang w:val="en-US"/>
-        </w:rPr>
-        <w:t xml:space="preserve"> It can either be a string (path to a file), a vector containing the output depths in [m] or a value specifying output resolution in [m]. If </w:t>
-      </w:r>
-      <w:r>
-        <w:rPr>
-          <w:sz w:val="24"/>
-          <w:szCs w:val="24"/>
-          <w:lang w:val="en-US"/>
-        </w:rPr>
-        <w:t>a path to a file is given, this file can again contain either all output depths in [m] or an out</w:t>
-      </w:r>
-      <w:r>
-        <w:rPr>
-          <w:sz w:val="24"/>
-          <w:szCs w:val="24"/>
-          <w:lang w:val="en-US"/>
-        </w:rPr>
-        <w:t xml:space="preserve">put resolution in [m]. The key </w:t>
-      </w:r>
-      <w:r>
-        <w:rPr>
-          <w:sz w:val="24"/>
-          <w:szCs w:val="24"/>
-          <w:u w:val="single"/>
-          <w:lang w:val="en-US"/>
-        </w:rPr>
-        <w:t>Output.OutputDepthReference</w:t>
-      </w:r>
-      <w:r>
-        <w:rPr>
-          <w:sz w:val="24"/>
-          <w:szCs w:val="24"/>
-          <w:lang w:val="en-US"/>
-        </w:rPr>
-        <w:t xml:space="preserve"> indicates whether the output depths should be interpreted as absolute height above sediment (</w:t>
-      </w:r>
-      <w:r>
-        <w:rPr>
-          <w:sz w:val="24"/>
-          <w:szCs w:val="24"/>
-          <w:lang w:val="en-US"/>
-        </w:rPr>
-        <w:t>“bottom”</w:t>
-      </w:r>
-      <w:r>
-        <w:rPr>
-          <w:sz w:val="24"/>
-          <w:szCs w:val="24"/>
-          <w:lang w:val="en-US"/>
-        </w:rPr>
-        <w:t>) or as depth below water level (</w:t>
-      </w:r>
-      <w:r>
-        <w:rPr>
-          <w:sz w:val="24"/>
-          <w:szCs w:val="24"/>
-          <w:lang w:val="en-US"/>
-        </w:rPr>
-        <w:t>“surface”). If the reference is “surface”</w:t>
-      </w:r>
-      <w:r>
-        <w:rPr>
-          <w:sz w:val="24"/>
-          <w:szCs w:val="24"/>
-          <w:lang w:val="en-US"/>
-        </w:rPr>
-        <w:t xml:space="preserve">, </w:t>
-      </w:r>
-      <w:r>
-        <w:rPr>
-          <w:sz w:val="24"/>
-          <w:szCs w:val="24"/>
-          <w:lang w:val="en-US"/>
-        </w:rPr>
-        <w:t xml:space="preserve">the </w:t>
-      </w:r>
-      <w:r>
-        <w:rPr>
-          <w:sz w:val="24"/>
-          <w:szCs w:val="24"/>
-          <w:lang w:val="en-US"/>
-        </w:rPr>
-        <w:t xml:space="preserve">depths </w:t>
-      </w:r>
-      <w:r>
-        <w:rPr>
-          <w:sz w:val="24"/>
-          <w:szCs w:val="24"/>
-          <w:lang w:val="en-US"/>
-        </w:rPr>
-        <w:t>are written</w:t>
-      </w:r>
-      <w:r>
-        <w:rPr>
-          <w:sz w:val="24"/>
-          <w:szCs w:val="24"/>
-          <w:lang w:val="en-US"/>
-        </w:rPr>
-        <w:t xml:space="preserve"> as negative depths below water table. Conversely, if it is </w:t>
-      </w:r>
-      <w:r>
-        <w:rPr>
-          <w:sz w:val="24"/>
-          <w:szCs w:val="24"/>
-          <w:lang w:val="en-US"/>
-        </w:rPr>
-        <w:t>“bottom”</w:t>
-      </w:r>
-      <w:r>
-        <w:rPr>
-          <w:sz w:val="24"/>
-          <w:szCs w:val="24"/>
-          <w:lang w:val="en-US"/>
-        </w:rPr>
-        <w:t xml:space="preserve">, </w:t>
-      </w:r>
-      <w:r>
-        <w:rPr>
-          <w:sz w:val="24"/>
-          <w:szCs w:val="24"/>
-          <w:lang w:val="en-US"/>
-        </w:rPr>
-        <w:t xml:space="preserve">the </w:t>
-      </w:r>
-      <w:r>
-        <w:rPr>
-          <w:sz w:val="24"/>
-          <w:szCs w:val="24"/>
-          <w:lang w:val="en-US"/>
-        </w:rPr>
-        <w:t xml:space="preserve">depths </w:t>
-      </w:r>
-      <w:r>
-        <w:rPr>
-          <w:sz w:val="24"/>
-          <w:szCs w:val="24"/>
-          <w:lang w:val="en-US"/>
-        </w:rPr>
-        <w:t>are written</w:t>
-      </w:r>
-      <w:r>
-        <w:rPr>
-          <w:sz w:val="24"/>
-          <w:szCs w:val="24"/>
-          <w:lang w:val="en-US"/>
-        </w:rPr>
-        <w:t xml:space="preserve"> as positive depths above </w:t>
-      </w:r>
-      <w:r>
-        <w:rPr>
-          <w:sz w:val="24"/>
-          <w:szCs w:val="24"/>
-          <w:lang w:val="en-US"/>
-        </w:rPr>
-        <w:t xml:space="preserve">lake </w:t>
-      </w:r>
-      <w:r>
-        <w:rPr>
-          <w:sz w:val="24"/>
-          <w:szCs w:val="24"/>
-          <w:lang w:val="en-US"/>
-        </w:rPr>
-        <w:t>sediment.</w:t>
-      </w:r>
     </w:p>
     <w:p>
       <w:pPr>
-        <w:jc w:val="both"/>
-        <w:rPr>
-          <w:sz w:val="24"/>
-          <w:szCs w:val="24"/>
-          <w:lang w:val="en-US"/>
-        </w:rPr>
-      </w:pPr>
-    </w:p>
-    <w:p>
-      <w:pPr>
-        <w:jc w:val="both"/>
-        <w:rPr>
-          <w:b/>
-          <w:sz w:val="24"/>
-          <w:szCs w:val="24"/>
-          <w:lang w:val="en-US"/>
-        </w:rPr>
-      </w:pPr>
-      <w:r>
-        <w:rPr>
-          <w:b/>
-          <w:sz w:val="24"/>
-          <w:szCs w:val="24"/>
-          <w:lang w:val="en-US"/>
-        </w:rPr>
-        <w:t>Output times</w:t>
-      </w:r>
-    </w:p>
-    <w:p>
-      <w:pPr>
-        <w:jc w:val="both"/>
-        <w:rPr>
-          <w:sz w:val="24"/>
-          <w:szCs w:val="24"/>
-          <w:lang w:val="en-US"/>
-        </w:rPr>
-      </w:pPr>
-      <w:r>
-        <w:rPr>
-          <w:sz w:val="24"/>
-          <w:szCs w:val="24"/>
-          <w:lang w:val="en-US"/>
-        </w:rPr>
-        <w:t xml:space="preserve">The </w:t>
-      </w:r>
-      <w:r>
-        <w:rPr>
-          <w:sz w:val="24"/>
-          <w:szCs w:val="24"/>
-          <w:u w:val="single"/>
-          <w:lang w:val="en-US"/>
-        </w:rPr>
-        <w:t>Output.Times</w:t>
-      </w:r>
-      <w:r>
-        <w:rPr>
-          <w:sz w:val="24"/>
-          <w:szCs w:val="24"/>
-          <w:lang w:val="en-US"/>
-        </w:rPr>
-        <w:t xml:space="preserve"> </w:t>
-      </w:r>
-      <w:r>
-        <w:rPr>
-          <w:sz w:val="24"/>
-          <w:szCs w:val="24"/>
-          <w:lang w:val="en-US"/>
-        </w:rPr>
-        <w:t xml:space="preserve">key </w:t>
-      </w:r>
-      <w:r>
-        <w:rPr>
-          <w:sz w:val="24"/>
-          <w:szCs w:val="24"/>
-          <w:lang w:val="en-US"/>
-        </w:rPr>
-        <w:t xml:space="preserve">specifies at which </w:t>
-      </w:r>
-      <w:r>
-        <w:rPr>
-          <w:sz w:val="24"/>
-          <w:szCs w:val="24"/>
-          <w:lang w:val="en-US"/>
-        </w:rPr>
-        <w:t>times</w:t>
-      </w:r>
-      <w:r>
-        <w:rPr>
-          <w:sz w:val="24"/>
-          <w:szCs w:val="24"/>
-          <w:lang w:val="en-US"/>
-        </w:rPr>
-        <w:t xml:space="preserve"> </w:t>
-      </w:r>
-      <w:r>
-        <w:rPr>
-          <w:sz w:val="24"/>
-          <w:szCs w:val="24"/>
-          <w:lang w:val="en-US"/>
-        </w:rPr>
-        <w:t>the model results will be written.</w:t>
-      </w:r>
-      <w:r>
-        <w:rPr>
-          <w:sz w:val="24"/>
-          <w:szCs w:val="24"/>
-          <w:lang w:val="en-US"/>
-        </w:rPr>
-        <w:t xml:space="preserve"> </w:t>
-      </w:r>
-      <w:r>
-        <w:rPr>
-          <w:sz w:val="24"/>
-          <w:szCs w:val="24"/>
-          <w:lang w:val="en-US"/>
-        </w:rPr>
-        <w:t xml:space="preserve">It can either be a string (path to a file), a vector containing the output times in [days] or a value specifying output time resolution in </w:t>
-      </w:r>
-      <w:r>
-        <w:rPr>
-          <w:sz w:val="24"/>
-          <w:szCs w:val="24"/>
-          <w:lang w:val="en-US"/>
-        </w:rPr>
-        <w:t>timestep</w:t>
-      </w:r>
-      <w:r>
-        <w:rPr>
-          <w:sz w:val="24"/>
-          <w:szCs w:val="24"/>
-          <w:lang w:val="en-US"/>
-        </w:rPr>
-        <w:t xml:space="preserve"> units</w:t>
-      </w:r>
-      <w:r>
-        <w:rPr>
-          <w:sz w:val="24"/>
-          <w:szCs w:val="24"/>
-          <w:lang w:val="en-US"/>
-        </w:rPr>
-        <w:t xml:space="preserve"> (i.e. if 100 is given, the output is written every 100 timesteps)</w:t>
-      </w:r>
-      <w:r>
-        <w:rPr>
-          <w:sz w:val="24"/>
-          <w:szCs w:val="24"/>
-          <w:lang w:val="en-US"/>
-        </w:rPr>
-        <w:t>. If a path to a file is given, this file can again contain either all output times in [days] or the resolution</w:t>
-      </w:r>
-      <w:r>
-        <w:rPr>
-          <w:sz w:val="24"/>
-          <w:szCs w:val="24"/>
-          <w:lang w:val="en-US"/>
-        </w:rPr>
-        <w:t xml:space="preserve"> [timesteps]</w:t>
-      </w:r>
-      <w:r>
-        <w:rPr>
-          <w:sz w:val="24"/>
-          <w:szCs w:val="24"/>
-          <w:lang w:val="en-US"/>
-        </w:rPr>
-        <w:t xml:space="preserve">. </w:t>
-      </w:r>
-    </w:p>
-    <w:p>
-      <w:pPr>
-        <w:jc w:val="both"/>
-        <w:rPr>
-          <w:sz w:val="24"/>
-          <w:szCs w:val="24"/>
-          <w:lang w:val="en-US"/>
-        </w:rPr>
-      </w:pPr>
-    </w:p>
-    <w:p>
-      <w:pPr>
         <w:pStyle w:val="Heading2"/>
       </w:pPr>
-      <w:bookmarkStart w:id="13" w:name="_Toc97327568"/>
+      <w:bookmarkStart w:id="12" w:name="_Toc97327568"/>
       <w:r>
         <w:t>Physical</w:t>
       </w:r>
-      <w:bookmarkEnd w:id="13"/>
+      <w:bookmarkEnd w:id="12"/>
     </w:p>
     <w:p>
       <w:pPr>
@@ -16638,7 +16644,7 @@
           <w:lang w:val="en-US"/>
         </w:rPr>
       </w:pPr>
-      <w:bookmarkStart w:id="14" w:name="_Ref414002271"/>
+      <w:bookmarkStart w:id="13" w:name="_Ref414002271"/>
       <w:r>
         <w:rPr>
           <w:color w:val="auto"/>
@@ -16682,7 +16688,7 @@
         </w:rPr>
         <w:fldChar w:fldCharType="end"/>
       </w:r>
-      <w:bookmarkEnd w:id="14"/>
+      <w:bookmarkEnd w:id="13"/>
       <w:r>
         <w:rPr>
           <w:color w:val="auto"/>
@@ -26024,11 +26030,11 @@
       <w:pPr>
         <w:pStyle w:val="Heading2"/>
       </w:pPr>
-      <w:bookmarkStart w:id="15" w:name="_Toc97327569"/>
+      <w:bookmarkStart w:id="14" w:name="_Toc97327569"/>
       <w:r>
         <w:t>Biogeochemical (AED2)</w:t>
       </w:r>
-      <w:bookmarkEnd w:id="15"/>
+      <w:bookmarkEnd w:id="14"/>
     </w:p>
     <w:p>
       <w:pPr>
@@ -26185,7 +26191,21 @@
                                 <w:lang w:val="it-IT"/>
                               </w:rPr>
                               <w:tab/>
-                              <w:t>ch4 [mmol/m3]</w:t>
+                              <w:t>ch4 [</w:t>
+                            </w:r>
+                            <w:bookmarkStart w:id="15" w:name="_GoBack"/>
+                            <w:r>
+                              <w:rPr>
+                                <w:lang w:val="it-IT"/>
+                              </w:rPr>
+                              <w:t>mm</w:t>
+                            </w:r>
+                            <w:bookmarkEnd w:id="15"/>
+                            <w:r>
+                              <w:rPr>
+                                <w:lang w:val="it-IT"/>
+                              </w:rPr>
+                              <w:t>ol/m3]</w:t>
                             </w:r>
                           </w:p>
                           <w:p>
@@ -26366,7 +26386,21 @@
                           <w:lang w:val="it-IT"/>
                         </w:rPr>
                         <w:tab/>
-                        <w:t>ch4 [mmol/m3]</w:t>
+                        <w:t>ch4 [</w:t>
+                      </w:r>
+                      <w:bookmarkStart w:id="16" w:name="_GoBack"/>
+                      <w:r>
+                        <w:rPr>
+                          <w:lang w:val="it-IT"/>
+                        </w:rPr>
+                        <w:t>mm</w:t>
+                      </w:r>
+                      <w:bookmarkEnd w:id="16"/>
+                      <w:r>
+                        <w:rPr>
+                          <w:lang w:val="it-IT"/>
+                        </w:rPr>
+                        <w:t>ol/m3]</w:t>
                       </w:r>
                     </w:p>
                     <w:p>
@@ -26621,14 +26655,14 @@
           <w:lang w:val="en-US"/>
         </w:rPr>
       </w:pPr>
-      <w:bookmarkStart w:id="16" w:name="_Toc97327570"/>
+      <w:bookmarkStart w:id="17" w:name="_Toc97327570"/>
       <w:r>
         <w:rPr>
           <w:lang w:val="en-US"/>
         </w:rPr>
         <w:t>Output</w:t>
       </w:r>
-      <w:bookmarkEnd w:id="16"/>
+      <w:bookmarkEnd w:id="17"/>
     </w:p>
     <w:p>
       <w:pPr>
@@ -29623,7 +29657,7 @@
           <w:lang w:val="en-US"/>
         </w:rPr>
       </w:pPr>
-      <w:bookmarkStart w:id="17" w:name="_Ref416448417"/>
+      <w:bookmarkStart w:id="18" w:name="_Ref416448417"/>
       <w:r>
         <w:rPr>
           <w:color w:val="auto"/>
@@ -29661,7 +29695,7 @@
         </w:rPr>
         <w:fldChar w:fldCharType="end"/>
       </w:r>
-      <w:bookmarkEnd w:id="17"/>
+      <w:bookmarkEnd w:id="18"/>
       <w:r>
         <w:rPr>
           <w:color w:val="auto"/>
@@ -29692,7 +29726,7 @@
           <w:lang w:val="en-US"/>
         </w:rPr>
       </w:pPr>
-      <w:bookmarkStart w:id="18" w:name="_Toc97327571"/>
+      <w:bookmarkStart w:id="19" w:name="_Toc97327571"/>
       <w:r>
         <w:rPr>
           <w:lang w:val="en-US"/>
@@ -30095,17 +30129,17 @@
         </w:rPr>
         <w:t>Parameter estimation</w:t>
       </w:r>
-      <w:bookmarkEnd w:id="18"/>
+      <w:bookmarkEnd w:id="19"/>
     </w:p>
     <w:p>
       <w:pPr>
         <w:pStyle w:val="Heading2"/>
       </w:pPr>
-      <w:bookmarkStart w:id="19" w:name="_Toc97327572"/>
+      <w:bookmarkStart w:id="20" w:name="_Toc97327572"/>
       <w:r>
         <w:t>Introduction</w:t>
       </w:r>
-      <w:bookmarkEnd w:id="19"/>
+      <w:bookmarkEnd w:id="20"/>
     </w:p>
     <w:p>
       <w:pPr>
@@ -30758,11 +30792,11 @@
       <w:pPr>
         <w:pStyle w:val="Heading2"/>
       </w:pPr>
-      <w:bookmarkStart w:id="20" w:name="_Toc97327573"/>
+      <w:bookmarkStart w:id="21" w:name="_Toc97327573"/>
       <w:r>
         <w:t>Set-up</w:t>
       </w:r>
-      <w:bookmarkEnd w:id="20"/>
+      <w:bookmarkEnd w:id="21"/>
     </w:p>
     <w:p>
       <w:pPr>
@@ -31789,11 +31823,11 @@
       <w:pPr>
         <w:pStyle w:val="Heading2"/>
       </w:pPr>
-      <w:bookmarkStart w:id="21" w:name="_Toc97327574"/>
+      <w:bookmarkStart w:id="22" w:name="_Toc97327574"/>
       <w:r>
         <w:t>Output</w:t>
       </w:r>
-      <w:bookmarkEnd w:id="21"/>
+      <w:bookmarkEnd w:id="22"/>
     </w:p>
     <w:p>
       <w:pPr>
@@ -31919,7 +31953,7 @@
           <w:rPr>
             <w:noProof/>
           </w:rPr>
-          <w:t>8</w:t>
+          <w:t>15</w:t>
         </w:r>
         <w:r>
           <w:rPr>
@@ -32027,7 +32061,7 @@
   <w:abstractNum w:abstractNumId="1" w15:restartNumberingAfterBreak="0">
     <w:nsid w:val="FFFFFF89"/>
     <w:multiLevelType w:val="singleLevel"/>
-    <w:tmpl w:val="D1680CE0"/>
+    <w:tmpl w:val="4D52B68E"/>
     <w:lvl w:ilvl="0">
       <w:start w:val="1"/>
       <w:numFmt w:val="bullet"/>
@@ -35338,7 +35372,7 @@
 </file>
 
 <file path=customXml/itemProps1.xml><?xml version="1.0" encoding="utf-8"?>
-<ds:datastoreItem xmlns:ds="http://schemas.openxmlformats.org/officeDocument/2006/customXml" ds:itemID="{39D264AB-6591-4641-9DFD-45A692BC44BC}">
+<ds:datastoreItem xmlns:ds="http://schemas.openxmlformats.org/officeDocument/2006/customXml" ds:itemID="{A0C49A6B-B1A7-4316-8957-FC3A71CABE27}">
   <ds:schemaRefs>
     <ds:schemaRef ds:uri="http://schemas.openxmlformats.org/officeDocument/2006/bibliography"/>
   </ds:schemaRefs>

</xml_diff>